<commit_message>
Add Jan 22 entry to lab notebook
</commit_message>
<xml_diff>
--- a/Thesis Lab Notebook.docx
+++ b/Thesis Lab Notebook.docx
@@ -374,17 +374,417 @@
       <w:pPr>
         <w:jc w:val="both"/>
         <w:rPr>
+          <w:rFonts w:ascii="Calibri" w:eastAsia="Times New Roman" w:hAnsi="Calibri" w:cs="Calibri"/>
+          <w:kern w:val="0"/>
+          <w14:ligatures w14:val="none"/>
+        </w:rPr>
+      </w:pPr>
+      <w:r>
+        <w:rPr>
+          <w:rFonts w:ascii="Calibri" w:eastAsia="Times New Roman" w:hAnsi="Calibri" w:cs="Calibri"/>
+          <w:kern w:val="0"/>
+          <w14:ligatures w14:val="none"/>
+        </w:rPr>
+        <w:t>I'm optimistic that the issue will be resolved shortly. There's a concern about potential extra costs, but I'm hoping it won't be too expensive. In the meantime, the one aspect I can focus on is my writing.</w:t>
+      </w:r>
+    </w:p>
+    <w:p>
+      <w:pPr>
+        <w:pBdr>
+          <w:bottom w:val="single" w:sz="6" w:space="1" w:color="auto"/>
+        </w:pBdr>
+        <w:jc w:val="both"/>
+        <w:rPr>
+          <w:rFonts w:ascii="Calibri" w:eastAsia="Times New Roman" w:hAnsi="Calibri" w:cs="Calibri"/>
+          <w:kern w:val="0"/>
+          <w14:ligatures w14:val="none"/>
+        </w:rPr>
+      </w:pPr>
+    </w:p>
+    <w:p>
+      <w:pPr>
+        <w:jc w:val="both"/>
+        <w:rPr>
+          <w:rFonts w:ascii="Calibri" w:eastAsia="Times New Roman" w:hAnsi="Calibri" w:cs="Calibri"/>
+          <w:kern w:val="0"/>
+          <w14:ligatures w14:val="none"/>
+        </w:rPr>
+      </w:pPr>
+    </w:p>
+    <w:p>
+      <w:pPr>
+        <w:jc w:val="both"/>
+        <w:rPr>
+          <w:rFonts w:ascii="Calibri" w:eastAsia="Times New Roman" w:hAnsi="Calibri" w:cs="Calibri"/>
+          <w:color w:val="000000"/>
+          <w:kern w:val="0"/>
+          <w14:ligatures w14:val="none"/>
+        </w:rPr>
+      </w:pPr>
+      <w:r>
+        <w:rPr>
+          <w:rFonts w:ascii="Calibri" w:eastAsia="Times New Roman" w:hAnsi="Calibri" w:cs="Calibri"/>
+          <w:b/>
+          <w:bCs/>
+          <w:color w:val="000000"/>
+          <w:kern w:val="0"/>
+          <w14:ligatures w14:val="none"/>
+        </w:rPr>
+        <w:t xml:space="preserve">Date: </w:t>
+      </w:r>
+      <w:r>
+        <w:rPr>
+          <w:rFonts w:ascii="Calibri" w:eastAsia="Times New Roman" w:hAnsi="Calibri" w:cs="Calibri"/>
+          <w:color w:val="000000"/>
+          <w:kern w:val="0"/>
+          <w14:ligatures w14:val="none"/>
+        </w:rPr>
+        <w:t>22</w:t>
+      </w:r>
+      <w:r>
+        <w:rPr>
+          <w:rFonts w:ascii="Calibri" w:eastAsia="Times New Roman" w:hAnsi="Calibri" w:cs="Calibri"/>
+          <w:color w:val="000000"/>
+          <w:kern w:val="0"/>
+          <w:vertAlign w:val="superscript"/>
+          <w14:ligatures w14:val="none"/>
+        </w:rPr>
+        <w:t>nd</w:t>
+      </w:r>
+      <w:r>
+        <w:rPr>
+          <w:rFonts w:ascii="Calibri" w:eastAsia="Times New Roman" w:hAnsi="Calibri" w:cs="Calibri"/>
+          <w:color w:val="000000"/>
+          <w:kern w:val="0"/>
+          <w14:ligatures w14:val="none"/>
+        </w:rPr>
+        <w:t xml:space="preserve"> January 2024.</w:t>
+      </w:r>
+    </w:p>
+    <w:p>
+      <w:pPr>
+        <w:jc w:val="both"/>
+        <w:rPr>
+          <w:rFonts w:ascii="Calibri" w:eastAsia="Times New Roman" w:hAnsi="Calibri" w:cs="Calibri"/>
+          <w:color w:val="000000"/>
+          <w:kern w:val="0"/>
+          <w14:ligatures w14:val="none"/>
+        </w:rPr>
+      </w:pPr>
+    </w:p>
+    <w:p>
+      <w:pPr>
+        <w:jc w:val="both"/>
+        <w:rPr>
+          <w:rFonts w:ascii="Calibri" w:eastAsia="Times New Roman" w:hAnsi="Calibri" w:cs="Calibri"/>
+          <w:color w:val="000000"/>
+          <w:kern w:val="0"/>
+          <w14:ligatures w14:val="none"/>
+        </w:rPr>
+      </w:pPr>
+      <w:r>
+        <w:rPr>
+          <w:rFonts w:ascii="Calibri" w:eastAsia="Times New Roman" w:hAnsi="Calibri" w:cs="Calibri"/>
+          <w:b/>
+          <w:bCs/>
+          <w:color w:val="000000"/>
+          <w:kern w:val="0"/>
+          <w14:ligatures w14:val="none"/>
+        </w:rPr>
+        <w:t>Title</w:t>
+      </w:r>
+      <w:r>
+        <w:rPr>
+          <w:rFonts w:ascii="Calibri" w:eastAsia="Times New Roman" w:hAnsi="Calibri" w:cs="Calibri"/>
+          <w:b/>
+          <w:bCs/>
+          <w:color w:val="000000"/>
+          <w:kern w:val="0"/>
+          <w14:ligatures w14:val="none"/>
+        </w:rPr>
+        <w:t xml:space="preserve">: </w:t>
+      </w:r>
+      <w:r>
+        <w:rPr>
+          <w:rFonts w:ascii="Calibri" w:eastAsia="Times New Roman" w:hAnsi="Calibri" w:cs="Calibri"/>
+          <w:color w:val="000000"/>
+          <w:kern w:val="0"/>
+          <w14:ligatures w14:val="none"/>
+        </w:rPr>
+        <w:t>Chapter 1 Edits</w:t>
+      </w:r>
+      <w:r>
+        <w:rPr>
+          <w:rFonts w:ascii="Calibri" w:eastAsia="Times New Roman" w:hAnsi="Calibri" w:cs="Calibri"/>
+          <w:color w:val="000000"/>
+          <w:kern w:val="0"/>
+          <w14:ligatures w14:val="none"/>
+        </w:rPr>
+        <w:t>.</w:t>
+      </w:r>
+    </w:p>
+    <w:p>
+      <w:pPr>
+        <w:jc w:val="both"/>
+        <w:rPr>
+          <w:rFonts w:ascii="Calibri" w:eastAsia="Times New Roman" w:hAnsi="Calibri" w:cs="Calibri"/>
+          <w:color w:val="000000"/>
+          <w:kern w:val="0"/>
+          <w14:ligatures w14:val="none"/>
+        </w:rPr>
+      </w:pPr>
+    </w:p>
+    <w:p>
+      <w:pPr>
+        <w:jc w:val="both"/>
+        <w:rPr>
+          <w:rFonts w:ascii="Calibri" w:eastAsia="Times New Roman" w:hAnsi="Calibri" w:cs="Calibri"/>
+          <w:b/>
+          <w:bCs/>
+          <w:color w:val="000000"/>
+          <w:kern w:val="0"/>
+          <w14:ligatures w14:val="none"/>
+        </w:rPr>
+      </w:pPr>
+      <w:r>
+        <w:rPr>
+          <w:rFonts w:ascii="Calibri" w:eastAsia="Times New Roman" w:hAnsi="Calibri" w:cs="Calibri"/>
+          <w:b/>
+          <w:bCs/>
+          <w:color w:val="000000"/>
+          <w:kern w:val="0"/>
+          <w14:ligatures w14:val="none"/>
+        </w:rPr>
+        <w:t>Purpose:</w:t>
+      </w:r>
+    </w:p>
+    <w:p>
+      <w:pPr>
+        <w:jc w:val="both"/>
+        <w:rPr>
+          <w:rFonts w:ascii="Calibri" w:eastAsia="Times New Roman" w:hAnsi="Calibri" w:cs="Calibri"/>
+          <w:color w:val="000000"/>
+          <w:kern w:val="0"/>
+          <w14:ligatures w14:val="none"/>
+        </w:rPr>
+      </w:pPr>
+      <w:r>
+        <w:rPr>
+          <w:rFonts w:ascii="Calibri" w:eastAsia="Times New Roman" w:hAnsi="Calibri" w:cs="Calibri"/>
+          <w:color w:val="000000"/>
+          <w:kern w:val="0"/>
+          <w14:ligatures w14:val="none"/>
+        </w:rPr>
+        <w:t xml:space="preserve">In our recent weekly meeting with Professor Hudgings, which Fernando and I attended, she indicated that she would address the issue of the missing module. She also advised me to contact Prof. Higdon for his views on acquiring the Ray Optics module, as he is the registered holder of the COMSOL license. Meanwhile, she has tasked me with </w:t>
+      </w:r>
+      <w:proofErr w:type="gramStart"/>
+      <w:r>
+        <w:rPr>
+          <w:rFonts w:ascii="Calibri" w:eastAsia="Times New Roman" w:hAnsi="Calibri" w:cs="Calibri"/>
+          <w:color w:val="000000"/>
+          <w:kern w:val="0"/>
+          <w14:ligatures w14:val="none"/>
+        </w:rPr>
+        <w:t>making revisions to</w:t>
+      </w:r>
+      <w:proofErr w:type="gramEnd"/>
+      <w:r>
+        <w:rPr>
+          <w:rFonts w:ascii="Calibri" w:eastAsia="Times New Roman" w:hAnsi="Calibri" w:cs="Calibri"/>
+          <w:color w:val="000000"/>
+          <w:kern w:val="0"/>
+          <w14:ligatures w14:val="none"/>
+        </w:rPr>
+        <w:t xml:space="preserve"> Chapter 1.</w:t>
+      </w:r>
+    </w:p>
+    <w:p>
+      <w:pPr>
+        <w:jc w:val="both"/>
+        <w:rPr>
+          <w:rFonts w:ascii="Calibri" w:eastAsia="Times New Roman" w:hAnsi="Calibri" w:cs="Calibri"/>
+          <w:color w:val="000000"/>
+          <w:kern w:val="0"/>
+          <w14:ligatures w14:val="none"/>
+        </w:rPr>
+      </w:pPr>
+    </w:p>
+    <w:p>
+      <w:pPr>
+        <w:jc w:val="both"/>
+        <w:rPr>
+          <w:rFonts w:ascii="Calibri" w:eastAsia="Times New Roman" w:hAnsi="Calibri" w:cs="Calibri"/>
+          <w:color w:val="000000"/>
+          <w:kern w:val="0"/>
+          <w14:ligatures w14:val="none"/>
+        </w:rPr>
+      </w:pPr>
+      <w:r>
+        <w:rPr>
+          <w:rFonts w:ascii="Calibri" w:eastAsia="Times New Roman" w:hAnsi="Calibri" w:cs="Calibri"/>
+          <w:b/>
+          <w:bCs/>
+          <w:color w:val="000000"/>
+          <w:kern w:val="0"/>
+          <w14:ligatures w14:val="none"/>
+        </w:rPr>
+        <w:t>Experimental setup:</w:t>
+      </w:r>
+      <w:r>
+        <w:rPr>
+          <w:rFonts w:ascii="Calibri" w:eastAsia="Times New Roman" w:hAnsi="Calibri" w:cs="Calibri"/>
+          <w:color w:val="000000"/>
+          <w:kern w:val="0"/>
+          <w14:ligatures w14:val="none"/>
+        </w:rPr>
+        <w:t xml:space="preserve"> </w:t>
+      </w:r>
+      <w:hyperlink r:id="rId7" w:history="1">
+        <w:r>
+          <w:rPr>
+            <w:rStyle w:val="Hyperlink"/>
+            <w:rFonts w:ascii="Calibri" w:eastAsia="Times New Roman" w:hAnsi="Calibri" w:cs="Calibri"/>
+            <w:kern w:val="0"/>
+            <w14:ligatures w14:val="none"/>
+          </w:rPr>
+          <w:t>https://www.overleaf.com/project/652ebe35032010e71fe7d54f</w:t>
+        </w:r>
+      </w:hyperlink>
+    </w:p>
+    <w:p>
+      <w:pPr>
+        <w:jc w:val="both"/>
+        <w:rPr>
+          <w:rFonts w:ascii="Calibri" w:eastAsia="Times New Roman" w:hAnsi="Calibri" w:cs="Calibri"/>
+          <w:color w:val="000000"/>
+          <w:kern w:val="0"/>
+          <w14:ligatures w14:val="none"/>
+        </w:rPr>
+      </w:pPr>
+    </w:p>
+    <w:p>
+      <w:pPr>
+        <w:jc w:val="both"/>
+        <w:rPr>
+          <w:rFonts w:ascii="Calibri" w:eastAsia="Times New Roman" w:hAnsi="Calibri" w:cs="Calibri"/>
+          <w:b/>
+          <w:bCs/>
+          <w:color w:val="000000"/>
+          <w:kern w:val="0"/>
+          <w14:ligatures w14:val="none"/>
+        </w:rPr>
+      </w:pPr>
+      <w:r>
+        <w:rPr>
+          <w:rFonts w:ascii="Calibri" w:eastAsia="Times New Roman" w:hAnsi="Calibri" w:cs="Calibri"/>
+          <w:b/>
+          <w:bCs/>
+          <w:color w:val="000000"/>
+          <w:kern w:val="0"/>
+          <w14:ligatures w14:val="none"/>
+        </w:rPr>
+        <w:t>Results:</w:t>
+      </w:r>
+    </w:p>
+    <w:p>
+      <w:pPr>
+        <w:jc w:val="both"/>
+        <w:rPr>
+          <w:rFonts w:ascii="Calibri" w:eastAsia="Times New Roman" w:hAnsi="Calibri" w:cs="Calibri"/>
+          <w:color w:val="000000"/>
+          <w:kern w:val="0"/>
+          <w14:ligatures w14:val="none"/>
+        </w:rPr>
+      </w:pPr>
+      <w:r>
+        <w:rPr>
+          <w:rFonts w:ascii="Calibri" w:eastAsia="Times New Roman" w:hAnsi="Calibri" w:cs="Calibri"/>
+          <w:color w:val="000000"/>
+          <w:kern w:val="0"/>
+          <w14:ligatures w14:val="none"/>
+        </w:rPr>
+        <w:t>I have made corrections and edits to the sections highlighted by Prof. Hudgings. Additionally, I have added a provisional bibliography.</w:t>
+      </w:r>
+    </w:p>
+    <w:p>
+      <w:pPr>
+        <w:jc w:val="both"/>
+        <w:rPr>
+          <w:rFonts w:ascii="Calibri" w:eastAsia="Times New Roman" w:hAnsi="Calibri" w:cs="Calibri"/>
+          <w:kern w:val="0"/>
+          <w14:ligatures w14:val="none"/>
+        </w:rPr>
+      </w:pPr>
+    </w:p>
+    <w:p>
+      <w:pPr>
+        <w:jc w:val="both"/>
+        <w:rPr>
+          <w:rFonts w:ascii="Calibri" w:eastAsia="Times New Roman" w:hAnsi="Calibri" w:cs="Calibri"/>
+          <w:color w:val="000000"/>
+          <w:kern w:val="0"/>
+          <w14:ligatures w14:val="none"/>
+        </w:rPr>
+      </w:pPr>
+      <w:r>
+        <w:rPr>
+          <w:rFonts w:ascii="Calibri" w:eastAsia="Times New Roman" w:hAnsi="Calibri" w:cs="Calibri"/>
+          <w:b/>
+          <w:bCs/>
+          <w:color w:val="000000"/>
+          <w:kern w:val="0"/>
+          <w14:ligatures w14:val="none"/>
+        </w:rPr>
+        <w:t>Conclusions/Future work:</w:t>
+      </w:r>
+      <w:r>
+        <w:rPr>
+          <w:rFonts w:ascii="Calibri" w:eastAsia="Times New Roman" w:hAnsi="Calibri" w:cs="Calibri"/>
+          <w:color w:val="000000"/>
+          <w:kern w:val="0"/>
+          <w14:ligatures w14:val="none"/>
+        </w:rPr>
+        <w:t xml:space="preserve"> </w:t>
+      </w:r>
+    </w:p>
+    <w:p>
+      <w:pPr>
+        <w:jc w:val="both"/>
+        <w:rPr>
+          <w:rFonts w:ascii="Calibri" w:eastAsia="Times New Roman" w:hAnsi="Calibri" w:cs="Calibri"/>
+          <w:color w:val="000000"/>
+          <w:kern w:val="0"/>
+          <w14:ligatures w14:val="none"/>
+        </w:rPr>
+      </w:pPr>
+      <w:r>
+        <w:rPr>
+          <w:rFonts w:ascii="Calibri" w:eastAsia="Times New Roman" w:hAnsi="Calibri" w:cs="Calibri"/>
+          <w:color w:val="000000"/>
+          <w:kern w:val="0"/>
+          <w14:ligatures w14:val="none"/>
+        </w:rPr>
+        <w:lastRenderedPageBreak/>
+        <w:t>I will focus on referencing the figures and elaborating on them within the main text of the chapter. Additionally, Prof. Hudgings has directed me to include an extra subsection for a literature review.</w:t>
+      </w:r>
+    </w:p>
+    <w:p>
+      <w:pPr>
+        <w:jc w:val="both"/>
+        <w:rPr>
+          <w:rFonts w:ascii="Calibri" w:eastAsia="Times New Roman" w:hAnsi="Calibri" w:cs="Calibri"/>
+          <w:kern w:val="0"/>
+          <w14:ligatures w14:val="none"/>
+        </w:rPr>
+      </w:pPr>
+    </w:p>
+    <w:p>
+      <w:pPr>
+        <w:jc w:val="both"/>
+        <w:rPr>
           <w:rFonts w:ascii="Calibri" w:hAnsi="Calibri" w:cs="Calibri"/>
         </w:rPr>
       </w:pPr>
-      <w:r>
-        <w:rPr>
-          <w:rFonts w:ascii="Calibri" w:eastAsia="Times New Roman" w:hAnsi="Calibri" w:cs="Calibri"/>
-          <w:kern w:val="0"/>
-          <w14:ligatures w14:val="none"/>
-        </w:rPr>
-        <w:t>I'm optimistic that the issue will be resolved shortly. There's a concern about potential extra costs, but I'm hoping it won't be too expensive. In the meantime, the one aspect I can focus on is my writing.</w:t>
-      </w:r>
     </w:p>
     <w:sectPr>
       <w:pgSz w:w="12240" w:h="15840"/>

</xml_diff>

<commit_message>
28/02/2024 lab notebook entry
</commit_message>
<xml_diff>
--- a/Thesis Lab Notebook.docx
+++ b/Thesis Lab Notebook.docx
@@ -575,27 +575,7 @@
           <w:kern w:val="0"/>
           <w14:ligatures w14:val="none"/>
         </w:rPr>
-        <w:t xml:space="preserve">In our recent weekly meeting with Professor Hudgings, which Fernando and I attended, she indicated that she would address the issue of the missing module. She also advised me to contact Prof. Higdon for his views on acquiring the Ray Optics module, as he is the registered holder of the COMSOL license. Meanwhile, she has tasked me with </w:t>
-      </w:r>
-      <w:proofErr w:type="gramStart"/>
-      <w:r>
-        <w:rPr>
-          <w:rFonts w:ascii="Calibri" w:eastAsia="Times New Roman" w:hAnsi="Calibri" w:cs="Calibri"/>
-          <w:color w:val="000000"/>
-          <w:kern w:val="0"/>
-          <w14:ligatures w14:val="none"/>
-        </w:rPr>
-        <w:t>making revisions to</w:t>
-      </w:r>
-      <w:proofErr w:type="gramEnd"/>
-      <w:r>
-        <w:rPr>
-          <w:rFonts w:ascii="Calibri" w:eastAsia="Times New Roman" w:hAnsi="Calibri" w:cs="Calibri"/>
-          <w:color w:val="000000"/>
-          <w:kern w:val="0"/>
-          <w14:ligatures w14:val="none"/>
-        </w:rPr>
-        <w:t xml:space="preserve"> Chapter 1.</w:t>
+        <w:t>In our recent weekly meeting with Professor Hudgings, which Fernando and I attended, she indicated that she would address the issue of the missing module. She also advised me to contact Prof. Higdon for his views on acquiring the Ray Optics module, as he is the registered holder of the COMSOL license. Meanwhile, she has tasked me with making revisions to Chapter 1.</w:t>
       </w:r>
     </w:p>
     <w:p>
@@ -770,6 +750,9 @@
     </w:p>
     <w:p>
       <w:pPr>
+        <w:pBdr>
+          <w:bottom w:val="single" w:sz="12" w:space="2" w:color="auto"/>
+        </w:pBdr>
         <w:jc w:val="both"/>
         <w:rPr>
           <w:rFonts w:ascii="Calibri" w:eastAsia="Times New Roman" w:hAnsi="Calibri" w:cs="Calibri"/>
@@ -785,6 +768,1377 @@
           <w:rFonts w:ascii="Calibri" w:hAnsi="Calibri" w:cs="Calibri"/>
         </w:rPr>
       </w:pPr>
+    </w:p>
+    <w:p>
+      <w:pPr>
+        <w:pBdr>
+          <w:bottom w:val="single" w:sz="12" w:space="1" w:color="auto"/>
+        </w:pBdr>
+        <w:jc w:val="both"/>
+        <w:rPr>
+          <w:rFonts w:ascii="Calibri" w:hAnsi="Calibri" w:cs="Calibri"/>
+        </w:rPr>
+      </w:pPr>
+      <w:r>
+        <w:rPr>
+          <w:rFonts w:ascii="Calibri" w:hAnsi="Calibri" w:cs="Calibri"/>
+        </w:rPr>
+        <w:t>I have updated Chapter 1 by incorporating a literature review section. Additionally, I commenced work on Chapter 3, detailing the process of constructing the busbar model, guided by tutorials found on the COMSOL website.</w:t>
+      </w:r>
+    </w:p>
+    <w:p>
+      <w:pPr>
+        <w:pBdr>
+          <w:bottom w:val="single" w:sz="12" w:space="1" w:color="auto"/>
+        </w:pBdr>
+        <w:jc w:val="both"/>
+        <w:rPr>
+          <w:rFonts w:ascii="Calibri" w:hAnsi="Calibri" w:cs="Calibri"/>
+        </w:rPr>
+      </w:pPr>
+    </w:p>
+    <w:p>
+      <w:pPr>
+        <w:jc w:val="both"/>
+        <w:rPr>
+          <w:rFonts w:ascii="Calibri" w:hAnsi="Calibri" w:cs="Calibri"/>
+        </w:rPr>
+      </w:pPr>
+    </w:p>
+    <w:p>
+      <w:pPr>
+        <w:jc w:val="both"/>
+        <w:rPr>
+          <w:rFonts w:ascii="Calibri" w:eastAsia="Times New Roman" w:hAnsi="Calibri" w:cs="Calibri"/>
+          <w:color w:val="000000"/>
+          <w:kern w:val="0"/>
+          <w14:ligatures w14:val="none"/>
+        </w:rPr>
+      </w:pPr>
+      <w:r>
+        <w:rPr>
+          <w:rFonts w:ascii="Calibri" w:eastAsia="Times New Roman" w:hAnsi="Calibri" w:cs="Calibri"/>
+          <w:b/>
+          <w:bCs/>
+          <w:color w:val="000000"/>
+          <w:kern w:val="0"/>
+          <w14:ligatures w14:val="none"/>
+        </w:rPr>
+        <w:t xml:space="preserve">Date: </w:t>
+      </w:r>
+      <w:r>
+        <w:rPr>
+          <w:rFonts w:ascii="Calibri" w:eastAsia="Times New Roman" w:hAnsi="Calibri" w:cs="Calibri"/>
+          <w:color w:val="000000"/>
+          <w:kern w:val="0"/>
+          <w14:ligatures w14:val="none"/>
+        </w:rPr>
+        <w:t>26</w:t>
+      </w:r>
+      <w:r>
+        <w:rPr>
+          <w:rFonts w:ascii="Calibri" w:eastAsia="Times New Roman" w:hAnsi="Calibri" w:cs="Calibri"/>
+          <w:color w:val="000000"/>
+          <w:kern w:val="0"/>
+          <w:vertAlign w:val="superscript"/>
+          <w14:ligatures w14:val="none"/>
+        </w:rPr>
+        <w:t>th</w:t>
+      </w:r>
+      <w:r>
+        <w:rPr>
+          <w:rFonts w:ascii="Calibri" w:eastAsia="Times New Roman" w:hAnsi="Calibri" w:cs="Calibri"/>
+          <w:color w:val="000000"/>
+          <w:kern w:val="0"/>
+          <w14:ligatures w14:val="none"/>
+        </w:rPr>
+        <w:t xml:space="preserve"> February 2024.</w:t>
+      </w:r>
+    </w:p>
+    <w:p>
+      <w:pPr>
+        <w:jc w:val="both"/>
+        <w:rPr>
+          <w:rFonts w:ascii="Calibri" w:eastAsia="Times New Roman" w:hAnsi="Calibri" w:cs="Calibri"/>
+          <w:color w:val="000000"/>
+          <w:kern w:val="0"/>
+          <w14:ligatures w14:val="none"/>
+        </w:rPr>
+      </w:pPr>
+    </w:p>
+    <w:p>
+      <w:pPr>
+        <w:jc w:val="both"/>
+        <w:rPr>
+          <w:rFonts w:ascii="Calibri" w:eastAsia="Times New Roman" w:hAnsi="Calibri" w:cs="Calibri"/>
+          <w:color w:val="000000"/>
+          <w:kern w:val="0"/>
+          <w14:ligatures w14:val="none"/>
+        </w:rPr>
+      </w:pPr>
+      <w:r>
+        <w:rPr>
+          <w:rFonts w:ascii="Calibri" w:eastAsia="Times New Roman" w:hAnsi="Calibri" w:cs="Calibri"/>
+          <w:b/>
+          <w:bCs/>
+          <w:color w:val="000000"/>
+          <w:kern w:val="0"/>
+          <w14:ligatures w14:val="none"/>
+        </w:rPr>
+        <w:t>Title</w:t>
+      </w:r>
+      <w:r>
+        <w:rPr>
+          <w:rFonts w:ascii="Calibri" w:eastAsia="Times New Roman" w:hAnsi="Calibri" w:cs="Calibri"/>
+          <w:b/>
+          <w:bCs/>
+          <w:color w:val="000000"/>
+          <w:kern w:val="0"/>
+          <w14:ligatures w14:val="none"/>
+        </w:rPr>
+        <w:t xml:space="preserve">: </w:t>
+      </w:r>
+      <w:r>
+        <w:rPr>
+          <w:rFonts w:ascii="Calibri" w:eastAsia="Times New Roman" w:hAnsi="Calibri" w:cs="Calibri"/>
+          <w:color w:val="000000"/>
+          <w:kern w:val="0"/>
+          <w14:ligatures w14:val="none"/>
+        </w:rPr>
+        <w:t>Generating anti-reflectance plots for thin dielectric films.</w:t>
+      </w:r>
+    </w:p>
+    <w:p>
+      <w:pPr>
+        <w:jc w:val="both"/>
+        <w:rPr>
+          <w:rFonts w:ascii="Calibri" w:eastAsia="Times New Roman" w:hAnsi="Calibri" w:cs="Calibri"/>
+          <w:color w:val="000000"/>
+          <w:kern w:val="0"/>
+          <w14:ligatures w14:val="none"/>
+        </w:rPr>
+      </w:pPr>
+    </w:p>
+    <w:p>
+      <w:pPr>
+        <w:jc w:val="both"/>
+        <w:rPr>
+          <w:rFonts w:ascii="Calibri" w:eastAsia="Times New Roman" w:hAnsi="Calibri" w:cs="Calibri"/>
+          <w:color w:val="000000"/>
+          <w:kern w:val="0"/>
+          <w14:ligatures w14:val="none"/>
+        </w:rPr>
+      </w:pPr>
+      <w:r>
+        <w:rPr>
+          <w:rFonts w:ascii="Calibri" w:eastAsia="Times New Roman" w:hAnsi="Calibri" w:cs="Calibri"/>
+          <w:b/>
+          <w:bCs/>
+          <w:color w:val="000000"/>
+          <w:kern w:val="0"/>
+          <w14:ligatures w14:val="none"/>
+        </w:rPr>
+        <w:t>Purpose:</w:t>
+      </w:r>
+      <w:r>
+        <w:rPr>
+          <w:rFonts w:ascii="Calibri" w:eastAsia="Times New Roman" w:hAnsi="Calibri" w:cs="Calibri"/>
+          <w:b/>
+          <w:bCs/>
+          <w:color w:val="000000"/>
+          <w:kern w:val="0"/>
+          <w14:ligatures w14:val="none"/>
+        </w:rPr>
+        <w:t xml:space="preserve"> </w:t>
+      </w:r>
+      <w:r>
+        <w:rPr>
+          <w:rFonts w:ascii="Calibri" w:eastAsia="Times New Roman" w:hAnsi="Calibri" w:cs="Calibri"/>
+          <w:color w:val="000000"/>
+          <w:kern w:val="0"/>
+          <w14:ligatures w14:val="none"/>
+        </w:rPr>
+        <w:t xml:space="preserve">After much waiting, I finally have the Ray Optics module that I need to do perform the (anti)-reflectance measurements on COMSOL. </w:t>
+      </w:r>
+    </w:p>
+    <w:p>
+      <w:pPr>
+        <w:jc w:val="both"/>
+        <w:rPr>
+          <w:rFonts w:ascii="Calibri" w:eastAsia="Times New Roman" w:hAnsi="Calibri" w:cs="Calibri"/>
+          <w:color w:val="000000"/>
+          <w:kern w:val="0"/>
+          <w14:ligatures w14:val="none"/>
+        </w:rPr>
+      </w:pPr>
+    </w:p>
+    <w:p>
+      <w:pPr>
+        <w:jc w:val="both"/>
+        <w:rPr>
+          <w:rFonts w:ascii="Calibri" w:eastAsia="Times New Roman" w:hAnsi="Calibri" w:cs="Calibri"/>
+          <w:color w:val="000000"/>
+          <w:kern w:val="0"/>
+          <w14:ligatures w14:val="none"/>
+        </w:rPr>
+      </w:pPr>
+      <w:r>
+        <w:rPr>
+          <w:rFonts w:ascii="Calibri" w:eastAsia="Times New Roman" w:hAnsi="Calibri" w:cs="Calibri"/>
+          <w:b/>
+          <w:bCs/>
+          <w:color w:val="000000"/>
+          <w:kern w:val="0"/>
+          <w14:ligatures w14:val="none"/>
+        </w:rPr>
+        <w:t>Experimental setup:</w:t>
+      </w:r>
+      <w:r>
+        <w:rPr>
+          <w:rFonts w:ascii="Calibri" w:eastAsia="Times New Roman" w:hAnsi="Calibri" w:cs="Calibri"/>
+          <w:color w:val="000000"/>
+          <w:kern w:val="0"/>
+          <w14:ligatures w14:val="none"/>
+        </w:rPr>
+        <w:t xml:space="preserve"> </w:t>
+      </w:r>
+    </w:p>
+    <w:p>
+      <w:pPr>
+        <w:jc w:val="both"/>
+        <w:rPr>
+          <w:rFonts w:ascii="Calibri" w:eastAsia="Times New Roman" w:hAnsi="Calibri" w:cs="Calibri"/>
+          <w:color w:val="000000"/>
+          <w:kern w:val="0"/>
+          <w14:ligatures w14:val="none"/>
+        </w:rPr>
+      </w:pPr>
+    </w:p>
+    <w:p>
+      <w:pPr>
+        <w:jc w:val="both"/>
+        <w:rPr>
+          <w:rFonts w:ascii="Calibri" w:eastAsia="Times New Roman" w:hAnsi="Calibri" w:cs="Calibri"/>
+          <w:color w:val="000000"/>
+          <w:kern w:val="0"/>
+          <w14:ligatures w14:val="none"/>
+        </w:rPr>
+      </w:pPr>
+      <w:r>
+        <w:rPr>
+          <w:rFonts w:ascii="Calibri" w:eastAsia="Times New Roman" w:hAnsi="Calibri" w:cs="Calibri"/>
+          <w:color w:val="000000"/>
+          <w:kern w:val="0"/>
+          <w14:ligatures w14:val="none"/>
+        </w:rPr>
+        <w:t>I initiated my exploration by engaging with the COMSOL Multiphysics 6.0 tutorial titled “Anti-Reflective Coating with Multiple Layers,” accessible in the repository within COMSOL&gt;Tutorial Resources. This exercise served as a practical introduction to familiarize myself with the COMSOL interface, following the detailed instructions provided in the document.</w:t>
+      </w:r>
+    </w:p>
+    <w:p>
+      <w:pPr>
+        <w:jc w:val="both"/>
+        <w:rPr>
+          <w:rFonts w:ascii="Calibri" w:eastAsia="Times New Roman" w:hAnsi="Calibri" w:cs="Calibri"/>
+          <w:color w:val="000000"/>
+          <w:kern w:val="0"/>
+          <w14:ligatures w14:val="none"/>
+        </w:rPr>
+      </w:pPr>
+    </w:p>
+    <w:p>
+      <w:pPr>
+        <w:jc w:val="both"/>
+        <w:rPr>
+          <w:rFonts w:ascii="Calibri" w:eastAsia="Times New Roman" w:hAnsi="Calibri" w:cs="Calibri"/>
+          <w:b/>
+          <w:bCs/>
+          <w:color w:val="000000"/>
+          <w:kern w:val="0"/>
+          <w14:ligatures w14:val="none"/>
+        </w:rPr>
+      </w:pPr>
+      <w:r>
+        <w:rPr>
+          <w:rFonts w:ascii="Calibri" w:eastAsia="Times New Roman" w:hAnsi="Calibri" w:cs="Calibri"/>
+          <w:b/>
+          <w:bCs/>
+          <w:color w:val="000000"/>
+          <w:kern w:val="0"/>
+          <w14:ligatures w14:val="none"/>
+        </w:rPr>
+        <w:t>Results:</w:t>
+      </w:r>
+    </w:p>
+    <w:p>
+      <w:pPr>
+        <w:jc w:val="both"/>
+        <w:rPr>
+          <w:rFonts w:ascii="Calibri" w:eastAsia="Times New Roman" w:hAnsi="Calibri" w:cs="Calibri"/>
+          <w:b/>
+          <w:bCs/>
+          <w:color w:val="000000"/>
+          <w:kern w:val="0"/>
+          <w14:ligatures w14:val="none"/>
+        </w:rPr>
+      </w:pPr>
+    </w:p>
+    <w:p>
+      <w:pPr>
+        <w:jc w:val="both"/>
+        <w:rPr>
+          <w:rFonts w:ascii="Calibri" w:eastAsia="Times New Roman" w:hAnsi="Calibri" w:cs="Calibri"/>
+          <w:b/>
+          <w:bCs/>
+          <w:color w:val="000000"/>
+          <w:kern w:val="0"/>
+          <w14:ligatures w14:val="none"/>
+        </w:rPr>
+      </w:pPr>
+      <w:r>
+        <w:rPr>
+          <w:rFonts w:ascii="Calibri" w:eastAsia="Times New Roman" w:hAnsi="Calibri" w:cs="Calibri"/>
+          <w:b/>
+          <w:bCs/>
+          <w:noProof/>
+          <w:color w:val="000000"/>
+          <w:kern w:val="0"/>
+        </w:rPr>
+        <w:drawing>
+          <wp:inline distT="0" distB="0" distL="0" distR="0" wp14:anchorId="5A5388D1" wp14:editId="51B493C4">
+            <wp:extent cx="4137285" cy="2482371"/>
+            <wp:effectExtent l="0" t="0" r="3175" b="0"/>
+            <wp:docPr id="831900131" name="Picture 1" descr="A graph with a blue line&#10;&#10;Description automatically generated"/>
+            <wp:cNvGraphicFramePr>
+              <a:graphicFrameLocks xmlns:a="http://schemas.openxmlformats.org/drawingml/2006/main" noChangeAspect="1"/>
+            </wp:cNvGraphicFramePr>
+            <a:graphic xmlns:a="http://schemas.openxmlformats.org/drawingml/2006/main">
+              <a:graphicData uri="http://schemas.openxmlformats.org/drawingml/2006/picture">
+                <pic:pic xmlns:pic="http://schemas.openxmlformats.org/drawingml/2006/picture">
+                  <pic:nvPicPr>
+                    <pic:cNvPr id="831900131" name="Picture 1" descr="A graph with a blue line&#10;&#10;Description automatically generated"/>
+                    <pic:cNvPicPr/>
+                  </pic:nvPicPr>
+                  <pic:blipFill>
+                    <a:blip r:embed="rId8">
+                      <a:extLst>
+                        <a:ext uri="{28A0092B-C50C-407E-A947-70E740481C1C}">
+                          <a14:useLocalDpi xmlns:a14="http://schemas.microsoft.com/office/drawing/2010/main" val="0"/>
+                        </a:ext>
+                      </a:extLst>
+                    </a:blip>
+                    <a:stretch>
+                      <a:fillRect/>
+                    </a:stretch>
+                  </pic:blipFill>
+                  <pic:spPr>
+                    <a:xfrm>
+                      <a:off x="0" y="0"/>
+                      <a:ext cx="4154974" cy="2492985"/>
+                    </a:xfrm>
+                    <a:prstGeom prst="rect">
+                      <a:avLst/>
+                    </a:prstGeom>
+                  </pic:spPr>
+                </pic:pic>
+              </a:graphicData>
+            </a:graphic>
+          </wp:inline>
+        </w:drawing>
+      </w:r>
+    </w:p>
+    <w:p>
+      <w:pPr>
+        <w:jc w:val="both"/>
+        <w:rPr>
+          <w:rFonts w:ascii="Calibri" w:eastAsia="Times New Roman" w:hAnsi="Calibri" w:cs="Calibri"/>
+          <w:b/>
+          <w:bCs/>
+          <w:color w:val="000000"/>
+          <w:kern w:val="0"/>
+          <w14:ligatures w14:val="none"/>
+        </w:rPr>
+      </w:pPr>
+    </w:p>
+    <w:p>
+      <w:pPr>
+        <w:jc w:val="both"/>
+        <w:rPr>
+          <w:rFonts w:ascii="Calibri" w:eastAsia="Times New Roman" w:hAnsi="Calibri" w:cs="Calibri"/>
+          <w:b/>
+          <w:bCs/>
+          <w:color w:val="000000"/>
+          <w:kern w:val="0"/>
+          <w14:ligatures w14:val="none"/>
+        </w:rPr>
+      </w:pPr>
+      <w:r>
+        <w:rPr>
+          <w:rFonts w:ascii="Calibri" w:eastAsia="Times New Roman" w:hAnsi="Calibri" w:cs="Calibri"/>
+          <w:b/>
+          <w:bCs/>
+          <w:noProof/>
+          <w:color w:val="000000"/>
+          <w:kern w:val="0"/>
+        </w:rPr>
+        <w:lastRenderedPageBreak/>
+        <w:drawing>
+          <wp:inline distT="0" distB="0" distL="0" distR="0" wp14:anchorId="179597E1" wp14:editId="52942615">
+            <wp:extent cx="4452246" cy="2683239"/>
+            <wp:effectExtent l="0" t="0" r="5715" b="0"/>
+            <wp:docPr id="1964722131" name="Picture 2" descr="A graph showing a number of different colors&#10;&#10;Description automatically generated with medium confidence"/>
+            <wp:cNvGraphicFramePr>
+              <a:graphicFrameLocks xmlns:a="http://schemas.openxmlformats.org/drawingml/2006/main" noChangeAspect="1"/>
+            </wp:cNvGraphicFramePr>
+            <a:graphic xmlns:a="http://schemas.openxmlformats.org/drawingml/2006/main">
+              <a:graphicData uri="http://schemas.openxmlformats.org/drawingml/2006/picture">
+                <pic:pic xmlns:pic="http://schemas.openxmlformats.org/drawingml/2006/picture">
+                  <pic:nvPicPr>
+                    <pic:cNvPr id="1964722131" name="Picture 2" descr="A graph showing a number of different colors&#10;&#10;Description automatically generated with medium confidence"/>
+                    <pic:cNvPicPr/>
+                  </pic:nvPicPr>
+                  <pic:blipFill>
+                    <a:blip r:embed="rId9">
+                      <a:extLst>
+                        <a:ext uri="{28A0092B-C50C-407E-A947-70E740481C1C}">
+                          <a14:useLocalDpi xmlns:a14="http://schemas.microsoft.com/office/drawing/2010/main" val="0"/>
+                        </a:ext>
+                      </a:extLst>
+                    </a:blip>
+                    <a:stretch>
+                      <a:fillRect/>
+                    </a:stretch>
+                  </pic:blipFill>
+                  <pic:spPr>
+                    <a:xfrm>
+                      <a:off x="0" y="0"/>
+                      <a:ext cx="4471339" cy="2694746"/>
+                    </a:xfrm>
+                    <a:prstGeom prst="rect">
+                      <a:avLst/>
+                    </a:prstGeom>
+                  </pic:spPr>
+                </pic:pic>
+              </a:graphicData>
+            </a:graphic>
+          </wp:inline>
+        </w:drawing>
+      </w:r>
+    </w:p>
+    <w:p>
+      <w:pPr>
+        <w:jc w:val="both"/>
+        <w:rPr>
+          <w:rFonts w:ascii="Calibri" w:eastAsia="Times New Roman" w:hAnsi="Calibri" w:cs="Calibri"/>
+          <w:b/>
+          <w:bCs/>
+          <w:color w:val="000000"/>
+          <w:kern w:val="0"/>
+          <w14:ligatures w14:val="none"/>
+        </w:rPr>
+      </w:pPr>
+    </w:p>
+    <w:p>
+      <w:pPr>
+        <w:jc w:val="both"/>
+        <w:rPr>
+          <w:rFonts w:ascii="Calibri" w:eastAsia="Times New Roman" w:hAnsi="Calibri" w:cs="Calibri"/>
+          <w:color w:val="000000"/>
+          <w:kern w:val="0"/>
+          <w14:ligatures w14:val="none"/>
+        </w:rPr>
+      </w:pPr>
+      <w:r>
+        <w:rPr>
+          <w:rFonts w:ascii="Calibri" w:eastAsia="Times New Roman" w:hAnsi="Calibri" w:cs="Calibri"/>
+          <w:color w:val="000000"/>
+          <w:kern w:val="0"/>
+          <w14:ligatures w14:val="none"/>
+        </w:rPr>
+        <w:t>The structure in question consists of two quarter-wavelength layers, one of CeF3 and the other of MgF2, with respective refractive indices of 1.63 and 1.38. I successfully duplicated the outcomes depicted in the tutorial document. It's important to highlight that the spatial dimensions of the results I obtained are two-dimensional.</w:t>
+      </w:r>
+    </w:p>
+    <w:p>
+      <w:pPr>
+        <w:jc w:val="both"/>
+        <w:rPr>
+          <w:rFonts w:ascii="Calibri" w:eastAsia="Times New Roman" w:hAnsi="Calibri" w:cs="Calibri"/>
+          <w:kern w:val="0"/>
+          <w14:ligatures w14:val="none"/>
+        </w:rPr>
+      </w:pPr>
+    </w:p>
+    <w:p>
+      <w:pPr>
+        <w:jc w:val="both"/>
+        <w:rPr>
+          <w:rFonts w:ascii="Calibri" w:eastAsia="Times New Roman" w:hAnsi="Calibri" w:cs="Calibri"/>
+          <w:color w:val="000000"/>
+          <w:kern w:val="0"/>
+          <w14:ligatures w14:val="none"/>
+        </w:rPr>
+      </w:pPr>
+      <w:r>
+        <w:rPr>
+          <w:rFonts w:ascii="Calibri" w:eastAsia="Times New Roman" w:hAnsi="Calibri" w:cs="Calibri"/>
+          <w:b/>
+          <w:bCs/>
+          <w:color w:val="000000"/>
+          <w:kern w:val="0"/>
+          <w14:ligatures w14:val="none"/>
+        </w:rPr>
+        <w:t>Conclusions/Future work:</w:t>
+      </w:r>
+      <w:r>
+        <w:rPr>
+          <w:rFonts w:ascii="Calibri" w:eastAsia="Times New Roman" w:hAnsi="Calibri" w:cs="Calibri"/>
+          <w:color w:val="000000"/>
+          <w:kern w:val="0"/>
+          <w14:ligatures w14:val="none"/>
+        </w:rPr>
+        <w:t xml:space="preserve"> </w:t>
+      </w:r>
+    </w:p>
+    <w:p>
+      <w:pPr>
+        <w:jc w:val="both"/>
+        <w:rPr>
+          <w:rFonts w:ascii="Calibri" w:hAnsi="Calibri" w:cs="Calibri"/>
+        </w:rPr>
+      </w:pPr>
+    </w:p>
+    <w:p>
+      <w:pPr>
+        <w:jc w:val="both"/>
+        <w:rPr>
+          <w:rFonts w:ascii="Calibri" w:hAnsi="Calibri" w:cs="Calibri"/>
+        </w:rPr>
+      </w:pPr>
+      <w:r>
+        <w:rPr>
+          <w:rFonts w:ascii="Calibri" w:hAnsi="Calibri" w:cs="Calibri"/>
+        </w:rPr>
+        <w:t>Although the tutorial provided clear instructions, there remain questions regarding the necessity of certain steps. For example, the initiation of air and glass materials was specified, yet their application within the dielectric films remains unclear to me.</w:t>
+      </w:r>
+    </w:p>
+    <w:p>
+      <w:pPr>
+        <w:jc w:val="both"/>
+        <w:rPr>
+          <w:rFonts w:ascii="Calibri" w:hAnsi="Calibri" w:cs="Calibri"/>
+        </w:rPr>
+      </w:pPr>
+    </w:p>
+    <w:p>
+      <w:pPr>
+        <w:jc w:val="both"/>
+        <w:rPr>
+          <w:rFonts w:ascii="Calibri" w:hAnsi="Calibri" w:cs="Calibri"/>
+        </w:rPr>
+      </w:pPr>
+      <w:r>
+        <w:rPr>
+          <w:rFonts w:ascii="Calibri" w:hAnsi="Calibri" w:cs="Calibri"/>
+        </w:rPr>
+        <w:t>Additionally, I plan to compare the graphs generated by COMSOL with those found in an Optics textbook. Despite the use of different materials in each scenario, the similarity in the graph shapes provides a sense of reassurance.</w:t>
+      </w:r>
+    </w:p>
+    <w:p>
+      <w:pPr>
+        <w:jc w:val="both"/>
+        <w:rPr>
+          <w:rFonts w:ascii="Calibri" w:hAnsi="Calibri" w:cs="Calibri"/>
+        </w:rPr>
+      </w:pPr>
+    </w:p>
+    <w:p>
+      <w:pPr>
+        <w:jc w:val="both"/>
+        <w:rPr>
+          <w:rFonts w:ascii="Calibri" w:hAnsi="Calibri" w:cs="Calibri"/>
+        </w:rPr>
+      </w:pPr>
+      <w:r>
+        <w:rPr>
+          <w:rFonts w:ascii="Calibri" w:hAnsi="Calibri" w:cs="Calibri"/>
+        </w:rPr>
+        <w:t>Moving forward, my aim is to expand this analysis to a 3D model. However, a deeper understanding of the rationale behind each step in the current model is essential before proceeding.</w:t>
+      </w:r>
+    </w:p>
+    <w:p>
+      <w:pPr>
+        <w:pBdr>
+          <w:bottom w:val="single" w:sz="6" w:space="1" w:color="auto"/>
+        </w:pBdr>
+        <w:jc w:val="both"/>
+        <w:rPr>
+          <w:rFonts w:ascii="Calibri" w:eastAsia="Times New Roman" w:hAnsi="Calibri" w:cs="Calibri"/>
+          <w:kern w:val="0"/>
+          <w14:ligatures w14:val="none"/>
+        </w:rPr>
+      </w:pPr>
+    </w:p>
+    <w:p>
+      <w:pPr>
+        <w:jc w:val="both"/>
+        <w:rPr>
+          <w:rFonts w:ascii="Calibri" w:eastAsia="Times New Roman" w:hAnsi="Calibri" w:cs="Calibri"/>
+          <w:kern w:val="0"/>
+          <w14:ligatures w14:val="none"/>
+        </w:rPr>
+      </w:pPr>
+    </w:p>
+    <w:p>
+      <w:pPr>
+        <w:jc w:val="both"/>
+        <w:rPr>
+          <w:rFonts w:ascii="Calibri" w:eastAsia="Times New Roman" w:hAnsi="Calibri" w:cs="Calibri"/>
+          <w:color w:val="000000"/>
+          <w:kern w:val="0"/>
+          <w14:ligatures w14:val="none"/>
+        </w:rPr>
+      </w:pPr>
+      <w:r>
+        <w:rPr>
+          <w:rFonts w:ascii="Calibri" w:eastAsia="Times New Roman" w:hAnsi="Calibri" w:cs="Calibri"/>
+          <w:b/>
+          <w:bCs/>
+          <w:color w:val="000000"/>
+          <w:kern w:val="0"/>
+          <w14:ligatures w14:val="none"/>
+        </w:rPr>
+        <w:t xml:space="preserve">Date: </w:t>
+      </w:r>
+      <w:r>
+        <w:rPr>
+          <w:rFonts w:ascii="Calibri" w:eastAsia="Times New Roman" w:hAnsi="Calibri" w:cs="Calibri"/>
+          <w:color w:val="000000"/>
+          <w:kern w:val="0"/>
+          <w14:ligatures w14:val="none"/>
+        </w:rPr>
+        <w:t>28</w:t>
+      </w:r>
+      <w:r>
+        <w:rPr>
+          <w:rFonts w:ascii="Calibri" w:eastAsia="Times New Roman" w:hAnsi="Calibri" w:cs="Calibri"/>
+          <w:color w:val="000000"/>
+          <w:kern w:val="0"/>
+          <w:vertAlign w:val="superscript"/>
+          <w14:ligatures w14:val="none"/>
+        </w:rPr>
+        <w:t>th</w:t>
+      </w:r>
+      <w:r>
+        <w:rPr>
+          <w:rFonts w:ascii="Calibri" w:eastAsia="Times New Roman" w:hAnsi="Calibri" w:cs="Calibri"/>
+          <w:color w:val="000000"/>
+          <w:kern w:val="0"/>
+          <w14:ligatures w14:val="none"/>
+        </w:rPr>
+        <w:t xml:space="preserve"> February 2024.</w:t>
+      </w:r>
+    </w:p>
+    <w:p>
+      <w:pPr>
+        <w:jc w:val="both"/>
+        <w:rPr>
+          <w:rFonts w:ascii="Calibri" w:eastAsia="Times New Roman" w:hAnsi="Calibri" w:cs="Calibri"/>
+          <w:color w:val="000000"/>
+          <w:kern w:val="0"/>
+          <w14:ligatures w14:val="none"/>
+        </w:rPr>
+      </w:pPr>
+    </w:p>
+    <w:p>
+      <w:pPr>
+        <w:jc w:val="both"/>
+        <w:rPr>
+          <w:rFonts w:ascii="Calibri" w:eastAsia="Times New Roman" w:hAnsi="Calibri" w:cs="Calibri"/>
+          <w:color w:val="000000"/>
+          <w:kern w:val="0"/>
+          <w14:ligatures w14:val="none"/>
+        </w:rPr>
+      </w:pPr>
+      <w:r>
+        <w:rPr>
+          <w:rFonts w:ascii="Calibri" w:eastAsia="Times New Roman" w:hAnsi="Calibri" w:cs="Calibri"/>
+          <w:b/>
+          <w:bCs/>
+          <w:color w:val="000000"/>
+          <w:kern w:val="0"/>
+          <w14:ligatures w14:val="none"/>
+        </w:rPr>
+        <w:t>Title</w:t>
+      </w:r>
+      <w:r>
+        <w:rPr>
+          <w:rFonts w:ascii="Calibri" w:eastAsia="Times New Roman" w:hAnsi="Calibri" w:cs="Calibri"/>
+          <w:b/>
+          <w:bCs/>
+          <w:color w:val="000000"/>
+          <w:kern w:val="0"/>
+          <w14:ligatures w14:val="none"/>
+        </w:rPr>
+        <w:t xml:space="preserve">: </w:t>
+      </w:r>
+      <w:r>
+        <w:rPr>
+          <w:rFonts w:ascii="Calibri" w:eastAsia="Times New Roman" w:hAnsi="Calibri" w:cs="Calibri"/>
+          <w:color w:val="000000"/>
+          <w:kern w:val="0"/>
+          <w14:ligatures w14:val="none"/>
+        </w:rPr>
+        <w:t>(</w:t>
+      </w:r>
+      <w:r>
+        <w:rPr>
+          <w:rFonts w:ascii="Calibri" w:eastAsia="Times New Roman" w:hAnsi="Calibri" w:cs="Calibri"/>
+          <w:color w:val="000000"/>
+          <w:kern w:val="0"/>
+          <w14:ligatures w14:val="none"/>
+        </w:rPr>
+        <w:t>Anti</w:t>
+      </w:r>
+      <w:r>
+        <w:rPr>
+          <w:rFonts w:ascii="Calibri" w:eastAsia="Times New Roman" w:hAnsi="Calibri" w:cs="Calibri"/>
+          <w:color w:val="000000"/>
+          <w:kern w:val="0"/>
+          <w14:ligatures w14:val="none"/>
+        </w:rPr>
+        <w:t>)</w:t>
+      </w:r>
+      <w:r>
+        <w:rPr>
+          <w:rFonts w:ascii="Calibri" w:eastAsia="Times New Roman" w:hAnsi="Calibri" w:cs="Calibri"/>
+          <w:color w:val="000000"/>
+          <w:kern w:val="0"/>
+          <w14:ligatures w14:val="none"/>
+        </w:rPr>
+        <w:t>-Reflective Coating with Multiple Layers</w:t>
+      </w:r>
+    </w:p>
+    <w:p>
+      <w:pPr>
+        <w:jc w:val="both"/>
+        <w:rPr>
+          <w:rFonts w:ascii="Calibri" w:eastAsia="Times New Roman" w:hAnsi="Calibri" w:cs="Calibri"/>
+          <w:color w:val="000000"/>
+          <w:kern w:val="0"/>
+          <w14:ligatures w14:val="none"/>
+        </w:rPr>
+      </w:pPr>
+    </w:p>
+    <w:p>
+      <w:pPr>
+        <w:jc w:val="both"/>
+        <w:rPr>
+          <w:rFonts w:ascii="Calibri" w:eastAsia="Times New Roman" w:hAnsi="Calibri" w:cs="Calibri"/>
+          <w:b/>
+          <w:bCs/>
+          <w:color w:val="000000"/>
+          <w:kern w:val="0"/>
+          <w14:ligatures w14:val="none"/>
+        </w:rPr>
+      </w:pPr>
+      <w:r>
+        <w:rPr>
+          <w:rFonts w:ascii="Calibri" w:eastAsia="Times New Roman" w:hAnsi="Calibri" w:cs="Calibri"/>
+          <w:b/>
+          <w:bCs/>
+          <w:color w:val="000000"/>
+          <w:kern w:val="0"/>
+          <w14:ligatures w14:val="none"/>
+        </w:rPr>
+        <w:t>Purpose:</w:t>
+      </w:r>
+    </w:p>
+    <w:p>
+      <w:pPr>
+        <w:jc w:val="both"/>
+        <w:rPr>
+          <w:rFonts w:ascii="Calibri" w:eastAsia="Times New Roman" w:hAnsi="Calibri" w:cs="Calibri"/>
+          <w:color w:val="000000"/>
+          <w:kern w:val="0"/>
+          <w14:ligatures w14:val="none"/>
+        </w:rPr>
+      </w:pPr>
+    </w:p>
+    <w:p>
+      <w:pPr>
+        <w:jc w:val="both"/>
+        <w:rPr>
+          <w:rFonts w:ascii="Calibri" w:eastAsia="Times New Roman" w:hAnsi="Calibri" w:cs="Calibri"/>
+          <w:color w:val="000000"/>
+          <w:kern w:val="0"/>
+          <w14:ligatures w14:val="none"/>
+        </w:rPr>
+      </w:pPr>
+      <w:r>
+        <w:rPr>
+          <w:rFonts w:ascii="Calibri" w:eastAsia="Times New Roman" w:hAnsi="Calibri" w:cs="Calibri"/>
+          <w:color w:val="000000"/>
+          <w:kern w:val="0"/>
+          <w14:ligatures w14:val="none"/>
+        </w:rPr>
+        <w:t>To finish the tutorial showing anti-reflectance for both the quarter-quarter and the quarter-half-quarter wavelength case</w:t>
+      </w:r>
+      <w:r>
+        <w:rPr>
+          <w:rFonts w:ascii="Calibri" w:eastAsia="Times New Roman" w:hAnsi="Calibri" w:cs="Calibri"/>
+          <w:color w:val="000000"/>
+          <w:kern w:val="0"/>
+          <w14:ligatures w14:val="none"/>
+        </w:rPr>
+        <w:t>.</w:t>
+      </w:r>
+    </w:p>
+    <w:p>
+      <w:pPr>
+        <w:jc w:val="both"/>
+        <w:rPr>
+          <w:rFonts w:ascii="Calibri" w:eastAsia="Times New Roman" w:hAnsi="Calibri" w:cs="Calibri"/>
+          <w:color w:val="000000"/>
+          <w:kern w:val="0"/>
+          <w14:ligatures w14:val="none"/>
+        </w:rPr>
+      </w:pPr>
+      <w:r>
+        <w:rPr>
+          <w:rFonts w:ascii="Calibri" w:eastAsia="Times New Roman" w:hAnsi="Calibri" w:cs="Calibri"/>
+          <w:color w:val="000000"/>
+          <w:kern w:val="0"/>
+          <w14:ligatures w14:val="none"/>
+        </w:rPr>
+        <w:lastRenderedPageBreak/>
+        <w:t>To check whether my results make sense theoretically by checking it against the math in the Pedrotti book.</w:t>
+      </w:r>
+    </w:p>
+    <w:p>
+      <w:pPr>
+        <w:jc w:val="both"/>
+        <w:rPr>
+          <w:rFonts w:ascii="Calibri" w:eastAsia="Times New Roman" w:hAnsi="Calibri" w:cs="Calibri"/>
+          <w:color w:val="000000"/>
+          <w:kern w:val="0"/>
+          <w14:ligatures w14:val="none"/>
+        </w:rPr>
+      </w:pPr>
+      <w:r>
+        <w:rPr>
+          <w:rFonts w:ascii="Calibri" w:eastAsia="Times New Roman" w:hAnsi="Calibri" w:cs="Calibri"/>
+          <w:color w:val="000000"/>
+          <w:kern w:val="0"/>
+          <w14:ligatures w14:val="none"/>
+        </w:rPr>
+        <w:t>To start on showing the same but for the high-reflectance case.</w:t>
+      </w:r>
+    </w:p>
+    <w:p>
+      <w:pPr>
+        <w:jc w:val="both"/>
+        <w:rPr>
+          <w:rFonts w:ascii="Calibri" w:eastAsia="Times New Roman" w:hAnsi="Calibri" w:cs="Calibri"/>
+          <w:color w:val="000000"/>
+          <w:kern w:val="0"/>
+          <w14:ligatures w14:val="none"/>
+        </w:rPr>
+      </w:pPr>
+    </w:p>
+    <w:p>
+      <w:pPr>
+        <w:jc w:val="both"/>
+        <w:rPr>
+          <w:rFonts w:ascii="Calibri" w:eastAsia="Times New Roman" w:hAnsi="Calibri" w:cs="Calibri"/>
+          <w:color w:val="000000"/>
+          <w:kern w:val="0"/>
+          <w14:ligatures w14:val="none"/>
+        </w:rPr>
+      </w:pPr>
+      <w:r>
+        <w:rPr>
+          <w:rFonts w:ascii="Calibri" w:eastAsia="Times New Roman" w:hAnsi="Calibri" w:cs="Calibri"/>
+          <w:b/>
+          <w:bCs/>
+          <w:color w:val="000000"/>
+          <w:kern w:val="0"/>
+          <w14:ligatures w14:val="none"/>
+        </w:rPr>
+        <w:t>Experimental setup:</w:t>
+      </w:r>
+      <w:r>
+        <w:rPr>
+          <w:rFonts w:ascii="Calibri" w:eastAsia="Times New Roman" w:hAnsi="Calibri" w:cs="Calibri"/>
+          <w:color w:val="000000"/>
+          <w:kern w:val="0"/>
+          <w14:ligatures w14:val="none"/>
+        </w:rPr>
+        <w:t xml:space="preserve"> </w:t>
+      </w:r>
+    </w:p>
+    <w:p>
+      <w:pPr>
+        <w:jc w:val="both"/>
+        <w:rPr>
+          <w:rFonts w:ascii="Calibri" w:eastAsia="Times New Roman" w:hAnsi="Calibri" w:cs="Calibri"/>
+          <w:color w:val="000000"/>
+          <w:kern w:val="0"/>
+          <w14:ligatures w14:val="none"/>
+        </w:rPr>
+      </w:pPr>
+      <w:r>
+        <w:rPr>
+          <w:rFonts w:ascii="Calibri" w:eastAsia="Times New Roman" w:hAnsi="Calibri" w:cs="Calibri"/>
+          <w:color w:val="000000"/>
+          <w:kern w:val="0"/>
+          <w14:ligatures w14:val="none"/>
+        </w:rPr>
+        <w:t xml:space="preserve">The detailed modeling instructions are available at this </w:t>
+      </w:r>
+      <w:hyperlink r:id="rId10" w:history="1">
+        <w:r>
+          <w:rPr>
+            <w:rStyle w:val="Hyperlink"/>
+            <w:rFonts w:ascii="Calibri" w:eastAsia="Times New Roman" w:hAnsi="Calibri" w:cs="Calibri"/>
+            <w:kern w:val="0"/>
+            <w14:ligatures w14:val="none"/>
+          </w:rPr>
+          <w:t>link</w:t>
+        </w:r>
+      </w:hyperlink>
+      <w:r>
+        <w:rPr>
+          <w:rFonts w:ascii="Calibri" w:eastAsia="Times New Roman" w:hAnsi="Calibri" w:cs="Calibri"/>
+          <w:color w:val="000000"/>
+          <w:kern w:val="0"/>
+          <w14:ligatures w14:val="none"/>
+        </w:rPr>
+        <w:t>.</w:t>
+      </w:r>
+    </w:p>
+    <w:p>
+      <w:pPr>
+        <w:jc w:val="both"/>
+        <w:rPr>
+          <w:rFonts w:ascii="Calibri" w:eastAsia="Times New Roman" w:hAnsi="Calibri" w:cs="Calibri"/>
+          <w:color w:val="000000"/>
+          <w:kern w:val="0"/>
+          <w14:ligatures w14:val="none"/>
+        </w:rPr>
+      </w:pPr>
+      <w:r>
+        <w:rPr>
+          <w:rFonts w:ascii="Calibri" w:eastAsia="Times New Roman" w:hAnsi="Calibri" w:cs="Calibri"/>
+          <w:color w:val="000000"/>
+          <w:kern w:val="0"/>
+          <w14:ligatures w14:val="none"/>
+        </w:rPr>
+        <w:t>For the high-reflectance case, I aimed to at least replicate the quarter-quarter wavelength shape given in the Pedrotti Optics bo</w:t>
+      </w:r>
+      <w:r>
+        <w:rPr>
+          <w:rFonts w:ascii="Calibri" w:eastAsia="Times New Roman" w:hAnsi="Calibri" w:cs="Calibri"/>
+          <w:color w:val="000000"/>
+          <w:kern w:val="0"/>
+          <w14:ligatures w14:val="none"/>
+        </w:rPr>
+        <w:t>ok which is:</w:t>
+      </w:r>
+    </w:p>
+    <w:p>
+      <w:pPr>
+        <w:jc w:val="both"/>
+        <w:rPr>
+          <w:rFonts w:ascii="Calibri" w:eastAsia="Times New Roman" w:hAnsi="Calibri" w:cs="Calibri"/>
+          <w:color w:val="000000"/>
+          <w:kern w:val="0"/>
+          <w14:ligatures w14:val="none"/>
+        </w:rPr>
+      </w:pPr>
+    </w:p>
+    <w:p>
+      <w:pPr>
+        <w:jc w:val="both"/>
+        <w:rPr>
+          <w:rFonts w:ascii="Calibri" w:eastAsia="Times New Roman" w:hAnsi="Calibri" w:cs="Calibri"/>
+          <w:color w:val="000000"/>
+          <w:kern w:val="0"/>
+          <w14:ligatures w14:val="none"/>
+        </w:rPr>
+      </w:pPr>
+      <w:r>
+        <w:rPr>
+          <w:rFonts w:ascii="Calibri" w:eastAsia="Times New Roman" w:hAnsi="Calibri" w:cs="Calibri"/>
+          <w:color w:val="000000"/>
+          <w:kern w:val="0"/>
+          <w14:ligatures w14:val="none"/>
+        </w:rPr>
+        <w:drawing>
+          <wp:inline distT="0" distB="0" distL="0" distR="0" wp14:anchorId="326CA8AD" wp14:editId="72325D0B">
+            <wp:extent cx="4095879" cy="2226040"/>
+            <wp:effectExtent l="0" t="0" r="0" b="0"/>
+            <wp:docPr id="1342222060" name="Picture 1" descr="A diagram of a graph&#10;&#10;Description automatically generated"/>
+            <wp:cNvGraphicFramePr>
+              <a:graphicFrameLocks xmlns:a="http://schemas.openxmlformats.org/drawingml/2006/main" noChangeAspect="1"/>
+            </wp:cNvGraphicFramePr>
+            <a:graphic xmlns:a="http://schemas.openxmlformats.org/drawingml/2006/main">
+              <a:graphicData uri="http://schemas.openxmlformats.org/drawingml/2006/picture">
+                <pic:pic xmlns:pic="http://schemas.openxmlformats.org/drawingml/2006/picture">
+                  <pic:nvPicPr>
+                    <pic:cNvPr id="1342222060" name="Picture 1" descr="A diagram of a graph&#10;&#10;Description automatically generated"/>
+                    <pic:cNvPicPr/>
+                  </pic:nvPicPr>
+                  <pic:blipFill>
+                    <a:blip r:embed="rId11"/>
+                    <a:stretch>
+                      <a:fillRect/>
+                    </a:stretch>
+                  </pic:blipFill>
+                  <pic:spPr>
+                    <a:xfrm>
+                      <a:off x="0" y="0"/>
+                      <a:ext cx="4106626" cy="2231881"/>
+                    </a:xfrm>
+                    <a:prstGeom prst="rect">
+                      <a:avLst/>
+                    </a:prstGeom>
+                  </pic:spPr>
+                </pic:pic>
+              </a:graphicData>
+            </a:graphic>
+          </wp:inline>
+        </w:drawing>
+      </w:r>
+    </w:p>
+    <w:p>
+      <w:pPr>
+        <w:jc w:val="both"/>
+        <w:rPr>
+          <w:rFonts w:ascii="Calibri" w:eastAsia="Times New Roman" w:hAnsi="Calibri" w:cs="Calibri"/>
+          <w:color w:val="000000"/>
+          <w:kern w:val="0"/>
+          <w14:ligatures w14:val="none"/>
+        </w:rPr>
+      </w:pPr>
+    </w:p>
+    <w:p>
+      <w:pPr>
+        <w:jc w:val="both"/>
+        <w:rPr>
+          <w:rFonts w:ascii="Calibri" w:eastAsia="Times New Roman" w:hAnsi="Calibri" w:cs="Calibri"/>
+          <w:color w:val="000000"/>
+          <w:kern w:val="0"/>
+          <w14:ligatures w14:val="none"/>
+        </w:rPr>
+      </w:pPr>
+      <w:r>
+        <w:rPr>
+          <w:rFonts w:ascii="Calibri" w:eastAsia="Times New Roman" w:hAnsi="Calibri" w:cs="Calibri"/>
+          <w:b/>
+          <w:bCs/>
+          <w:color w:val="000000"/>
+          <w:kern w:val="0"/>
+          <w14:ligatures w14:val="none"/>
+        </w:rPr>
+        <w:t>Results:</w:t>
+      </w:r>
+    </w:p>
+    <w:p>
+      <w:pPr>
+        <w:jc w:val="both"/>
+        <w:rPr>
+          <w:rFonts w:ascii="Calibri" w:eastAsia="Times New Roman" w:hAnsi="Calibri" w:cs="Calibri"/>
+          <w:kern w:val="0"/>
+          <w14:ligatures w14:val="none"/>
+        </w:rPr>
+      </w:pPr>
+      <w:r>
+        <w:rPr>
+          <w:rFonts w:ascii="Calibri" w:eastAsia="Times New Roman" w:hAnsi="Calibri" w:cs="Calibri"/>
+          <w:kern w:val="0"/>
+          <w14:ligatures w14:val="none"/>
+        </w:rPr>
+        <w:t xml:space="preserve">I was able to confirm that the 2D anti-reflectance model indeed makes sense. The calculations can be found </w:t>
+      </w:r>
+      <w:hyperlink r:id="rId12" w:history="1">
+        <w:r>
+          <w:rPr>
+            <w:rStyle w:val="Hyperlink"/>
+            <w:rFonts w:ascii="Calibri" w:eastAsia="Times New Roman" w:hAnsi="Calibri" w:cs="Calibri"/>
+            <w:kern w:val="0"/>
+            <w14:ligatures w14:val="none"/>
+          </w:rPr>
+          <w:t>here</w:t>
+        </w:r>
+      </w:hyperlink>
+      <w:r>
+        <w:rPr>
+          <w:rFonts w:ascii="Calibri" w:eastAsia="Times New Roman" w:hAnsi="Calibri" w:cs="Calibri"/>
+          <w:kern w:val="0"/>
+          <w14:ligatures w14:val="none"/>
+        </w:rPr>
+        <w:t>.</w:t>
+      </w:r>
+    </w:p>
+    <w:p>
+      <w:pPr>
+        <w:jc w:val="both"/>
+        <w:rPr>
+          <w:rFonts w:ascii="Calibri" w:eastAsia="Times New Roman" w:hAnsi="Calibri" w:cs="Calibri"/>
+          <w:kern w:val="0"/>
+          <w14:ligatures w14:val="none"/>
+        </w:rPr>
+      </w:pPr>
+      <w:r>
+        <w:rPr>
+          <w:rFonts w:ascii="Calibri" w:eastAsia="Times New Roman" w:hAnsi="Calibri" w:cs="Calibri"/>
+          <w:kern w:val="0"/>
+          <w14:ligatures w14:val="none"/>
+        </w:rPr>
+        <w:t>Moreover, I was able to quickly model the high reflectance case</w:t>
+      </w:r>
+      <w:r>
+        <w:rPr>
+          <w:rFonts w:ascii="Calibri" w:eastAsia="Times New Roman" w:hAnsi="Calibri" w:cs="Calibri"/>
+          <w:kern w:val="0"/>
+          <w14:ligatures w14:val="none"/>
+        </w:rPr>
+        <w:t xml:space="preserve">, </w:t>
+      </w:r>
+      <w:r>
+        <w:rPr>
+          <w:rFonts w:ascii="Calibri" w:eastAsia="Times New Roman" w:hAnsi="Calibri" w:cs="Calibri"/>
+          <w:kern w:val="0"/>
+          <w14:ligatures w14:val="none"/>
+        </w:rPr>
+        <w:t>and this is what I obtained:</w:t>
+      </w:r>
+    </w:p>
+    <w:p>
+      <w:pPr>
+        <w:jc w:val="both"/>
+        <w:rPr>
+          <w:rFonts w:ascii="Calibri" w:eastAsia="Times New Roman" w:hAnsi="Calibri" w:cs="Calibri"/>
+          <w:kern w:val="0"/>
+          <w14:ligatures w14:val="none"/>
+        </w:rPr>
+      </w:pPr>
+    </w:p>
+    <w:p>
+      <w:pPr>
+        <w:jc w:val="both"/>
+        <w:rPr>
+          <w:rFonts w:ascii="Calibri" w:eastAsia="Times New Roman" w:hAnsi="Calibri" w:cs="Calibri"/>
+          <w:kern w:val="0"/>
+          <w14:ligatures w14:val="none"/>
+        </w:rPr>
+      </w:pPr>
+      <w:r>
+        <w:rPr>
+          <w:rFonts w:ascii="Calibri" w:eastAsia="Times New Roman" w:hAnsi="Calibri" w:cs="Calibri"/>
+          <w:noProof/>
+          <w:kern w:val="0"/>
+        </w:rPr>
+        <w:drawing>
+          <wp:inline distT="0" distB="0" distL="0" distR="0" wp14:anchorId="675569E5" wp14:editId="1E75018E">
+            <wp:extent cx="4012895" cy="2405921"/>
+            <wp:effectExtent l="0" t="0" r="635" b="0"/>
+            <wp:docPr id="1549013291" name="Picture 1" descr="A graph with a blue line&#10;&#10;Description automatically generated"/>
+            <wp:cNvGraphicFramePr>
+              <a:graphicFrameLocks xmlns:a="http://schemas.openxmlformats.org/drawingml/2006/main" noChangeAspect="1"/>
+            </wp:cNvGraphicFramePr>
+            <a:graphic xmlns:a="http://schemas.openxmlformats.org/drawingml/2006/main">
+              <a:graphicData uri="http://schemas.openxmlformats.org/drawingml/2006/picture">
+                <pic:pic xmlns:pic="http://schemas.openxmlformats.org/drawingml/2006/picture">
+                  <pic:nvPicPr>
+                    <pic:cNvPr id="1549013291" name="Picture 1" descr="A graph with a blue line&#10;&#10;Description automatically generated"/>
+                    <pic:cNvPicPr/>
+                  </pic:nvPicPr>
+                  <pic:blipFill>
+                    <a:blip r:embed="rId13">
+                      <a:extLst>
+                        <a:ext uri="{28A0092B-C50C-407E-A947-70E740481C1C}">
+                          <a14:useLocalDpi xmlns:a14="http://schemas.microsoft.com/office/drawing/2010/main" val="0"/>
+                        </a:ext>
+                      </a:extLst>
+                    </a:blip>
+                    <a:stretch>
+                      <a:fillRect/>
+                    </a:stretch>
+                  </pic:blipFill>
+                  <pic:spPr>
+                    <a:xfrm>
+                      <a:off x="0" y="0"/>
+                      <a:ext cx="4022212" cy="2411507"/>
+                    </a:xfrm>
+                    <a:prstGeom prst="rect">
+                      <a:avLst/>
+                    </a:prstGeom>
+                  </pic:spPr>
+                </pic:pic>
+              </a:graphicData>
+            </a:graphic>
+          </wp:inline>
+        </w:drawing>
+      </w:r>
+    </w:p>
+    <w:p>
+      <w:pPr>
+        <w:jc w:val="both"/>
+        <w:rPr>
+          <w:rFonts w:ascii="Calibri" w:eastAsia="Times New Roman" w:hAnsi="Calibri" w:cs="Calibri"/>
+          <w:kern w:val="0"/>
+          <w14:ligatures w14:val="none"/>
+        </w:rPr>
+      </w:pPr>
+    </w:p>
+    <w:p>
+      <w:pPr>
+        <w:jc w:val="both"/>
+        <w:rPr>
+          <w:rFonts w:ascii="Calibri" w:eastAsia="Times New Roman" w:hAnsi="Calibri" w:cs="Calibri"/>
+          <w:kern w:val="0"/>
+          <w14:ligatures w14:val="none"/>
+        </w:rPr>
+      </w:pPr>
+      <w:r>
+        <w:rPr>
+          <w:rFonts w:ascii="Calibri" w:eastAsia="Times New Roman" w:hAnsi="Calibri" w:cs="Calibri"/>
+          <w:kern w:val="0"/>
+          <w14:ligatures w14:val="none"/>
+        </w:rPr>
+        <w:t>It matches what is in the Optics book.</w:t>
+      </w:r>
+    </w:p>
+    <w:p>
+      <w:pPr>
+        <w:jc w:val="both"/>
+        <w:rPr>
+          <w:rFonts w:ascii="Calibri" w:eastAsia="Times New Roman" w:hAnsi="Calibri" w:cs="Calibri"/>
+          <w:kern w:val="0"/>
+          <w14:ligatures w14:val="none"/>
+        </w:rPr>
+      </w:pPr>
+    </w:p>
+    <w:p>
+      <w:pPr>
+        <w:jc w:val="both"/>
+        <w:rPr>
+          <w:rFonts w:ascii="Calibri" w:eastAsia="Times New Roman" w:hAnsi="Calibri" w:cs="Calibri"/>
+          <w:kern w:val="0"/>
+          <w14:ligatures w14:val="none"/>
+        </w:rPr>
+      </w:pPr>
+    </w:p>
+    <w:p>
+      <w:pPr>
+        <w:jc w:val="both"/>
+        <w:rPr>
+          <w:rFonts w:ascii="Calibri" w:eastAsia="Times New Roman" w:hAnsi="Calibri" w:cs="Calibri"/>
+          <w:kern w:val="0"/>
+          <w14:ligatures w14:val="none"/>
+        </w:rPr>
+      </w:pPr>
+      <w:r>
+        <w:rPr>
+          <w:rFonts w:ascii="Calibri" w:eastAsia="Times New Roman" w:hAnsi="Calibri" w:cs="Calibri"/>
+          <w:b/>
+          <w:bCs/>
+          <w:color w:val="000000"/>
+          <w:kern w:val="0"/>
+          <w14:ligatures w14:val="none"/>
+        </w:rPr>
+        <w:lastRenderedPageBreak/>
+        <w:t>Conclusions/Future work:</w:t>
+      </w:r>
+      <w:r>
+        <w:rPr>
+          <w:rFonts w:ascii="Calibri" w:eastAsia="Times New Roman" w:hAnsi="Calibri" w:cs="Calibri"/>
+          <w:color w:val="000000"/>
+          <w:kern w:val="0"/>
+          <w14:ligatures w14:val="none"/>
+        </w:rPr>
+        <w:t xml:space="preserve"> </w:t>
+      </w:r>
+    </w:p>
+    <w:p>
+      <w:pPr>
+        <w:jc w:val="both"/>
+        <w:rPr>
+          <w:rFonts w:ascii="Calibri" w:hAnsi="Calibri" w:cs="Calibri"/>
+        </w:rPr>
+      </w:pPr>
+      <w:r>
+        <w:rPr>
+          <w:rFonts w:ascii="Calibri" w:eastAsia="Times New Roman" w:hAnsi="Calibri" w:cs="Calibri"/>
+          <w:kern w:val="0"/>
+          <w14:ligatures w14:val="none"/>
+        </w:rPr>
+        <w:t xml:space="preserve">I am now torn between further investigating the high-reflectance regime in 2D or trying to replicate my anti-reflectance results but now in 3D. </w:t>
+      </w:r>
+      <w:r>
+        <w:rPr>
+          <w:rFonts w:ascii="Calibri" w:eastAsia="Times New Roman" w:hAnsi="Calibri" w:cs="Calibri"/>
+          <w:kern w:val="0"/>
+          <w14:ligatures w14:val="none"/>
+        </w:rPr>
+        <w:t xml:space="preserve">I have asked Professor Hudgings for </w:t>
+      </w:r>
+      <w:r>
+        <w:rPr>
+          <w:rFonts w:ascii="Calibri" w:eastAsia="Times New Roman" w:hAnsi="Calibri" w:cs="Calibri"/>
+          <w:kern w:val="0"/>
+          <w14:ligatures w14:val="none"/>
+        </w:rPr>
+        <w:t>advice</w:t>
+      </w:r>
+      <w:r>
+        <w:rPr>
+          <w:rFonts w:ascii="Calibri" w:eastAsia="Times New Roman" w:hAnsi="Calibri" w:cs="Calibri"/>
+          <w:kern w:val="0"/>
+          <w14:ligatures w14:val="none"/>
+        </w:rPr>
+        <w:t xml:space="preserve"> on what to do via email.</w:t>
+      </w:r>
+      <w:r>
+        <w:rPr>
+          <w:rFonts w:ascii="Calibri" w:eastAsia="Times New Roman" w:hAnsi="Calibri" w:cs="Calibri"/>
+          <w:kern w:val="0"/>
+          <w14:ligatures w14:val="none"/>
+        </w:rPr>
+        <w:t xml:space="preserve"> I also realize that the next step would be to plot reflectance versus angle of incidence since my results thus far assume the (naïve) case where the rays</w:t>
+      </w:r>
+      <w:r>
+        <w:rPr>
+          <w:rFonts w:ascii="Calibri" w:eastAsia="Times New Roman" w:hAnsi="Calibri" w:cs="Calibri"/>
+          <w:kern w:val="0"/>
+          <w14:ligatures w14:val="none"/>
+        </w:rPr>
+        <w:t xml:space="preserve"> normally</w:t>
+      </w:r>
+      <w:r>
+        <w:rPr>
+          <w:rFonts w:ascii="Calibri" w:eastAsia="Times New Roman" w:hAnsi="Calibri" w:cs="Calibri"/>
+          <w:kern w:val="0"/>
+          <w14:ligatures w14:val="none"/>
+        </w:rPr>
+        <w:t xml:space="preserve"> meet the surface</w:t>
+      </w:r>
+      <w:r>
+        <w:rPr>
+          <w:rFonts w:ascii="Calibri" w:eastAsia="Times New Roman" w:hAnsi="Calibri" w:cs="Calibri"/>
+          <w:kern w:val="0"/>
+          <w14:ligatures w14:val="none"/>
+        </w:rPr>
+        <w:t>.</w:t>
+      </w:r>
+      <w:r>
+        <w:rPr>
+          <w:rFonts w:ascii="Calibri" w:eastAsia="Times New Roman" w:hAnsi="Calibri" w:cs="Calibri"/>
+          <w:kern w:val="0"/>
+          <w14:ligatures w14:val="none"/>
+        </w:rPr>
+        <w:t xml:space="preserve"> More work is also needed to clarify what exactly each step in the 2D anti-reflectance case does.</w:t>
+      </w:r>
     </w:p>
     <w:sectPr>
       <w:pgSz w:w="12240" w:h="15840"/>

</xml_diff>